<commit_message>
1980 typo corrected and some smaller updates
Will then upload (or link?) this from the website
</commit_message>
<xml_diff>
--- a/howto/Audio_and_Video_Support_EN.docx
+++ b/howto/Audio_and_Video_Support_EN.docx
@@ -313,6 +313,7 @@
                 <w:szCs w:val="36"/>
               </w:rPr>
             </w:pPr>
+            <w:proofErr w:type="spellStart"/>
             <w:r>
               <w:rPr>
                 <w:rFonts w:ascii="Calibri" w:hAnsi="Calibri"/>
@@ -320,7 +321,37 @@
                 <w:sz w:val="36"/>
                 <w:szCs w:val="36"/>
               </w:rPr>
-              <w:t>How to:</w:t>
+              <w:t>How</w:t>
+            </w:r>
+            <w:proofErr w:type="spellEnd"/>
+            <w:r>
+              <w:rPr>
+                <w:rFonts w:ascii="Calibri" w:hAnsi="Calibri"/>
+                <w:b/>
+                <w:sz w:val="36"/>
+                <w:szCs w:val="36"/>
+              </w:rPr>
+              <w:t xml:space="preserve"> </w:t>
+            </w:r>
+            <w:proofErr w:type="spellStart"/>
+            <w:r>
+              <w:rPr>
+                <w:rFonts w:ascii="Calibri" w:hAnsi="Calibri"/>
+                <w:b/>
+                <w:sz w:val="36"/>
+                <w:szCs w:val="36"/>
+              </w:rPr>
+              <w:t>to</w:t>
+            </w:r>
+            <w:proofErr w:type="spellEnd"/>
+            <w:r>
+              <w:rPr>
+                <w:rFonts w:ascii="Calibri" w:hAnsi="Calibri"/>
+                <w:b/>
+                <w:sz w:val="36"/>
+                <w:szCs w:val="36"/>
+              </w:rPr>
+              <w:t>:</w:t>
             </w:r>
           </w:p>
           <w:p>
@@ -342,8 +373,20 @@
                 <w:szCs w:val="36"/>
                 <w:lang w:val="en-GB"/>
               </w:rPr>
-              <w:t>Audio and video support in EXMARaLDA</w:t>
-            </w:r>
+              <w:t xml:space="preserve">Audio and video support in </w:t>
+            </w:r>
+            <w:proofErr w:type="spellStart"/>
+            <w:r>
+              <w:rPr>
+                <w:rFonts w:ascii="Calibri" w:hAnsi="Calibri"/>
+                <w:b/>
+                <w:sz w:val="36"/>
+                <w:szCs w:val="36"/>
+                <w:lang w:val="en-GB"/>
+              </w:rPr>
+              <w:t>EXMARaLDA</w:t>
+            </w:r>
+            <w:proofErr w:type="spellEnd"/>
           </w:p>
         </w:tc>
       </w:tr>
@@ -369,7 +412,6 @@
                 <w:lang w:val="en-GB"/>
               </w:rPr>
             </w:pPr>
-            <w:bookmarkStart w:id="0" w:name="_GoBack" w:colFirst="0" w:colLast="0"/>
             <w:r>
               <w:rPr>
                 <w:rFonts w:ascii="Times New Roman" w:hAnsi="Times New Roman" w:cs="Times New Roman"/>
@@ -378,12 +420,93 @@
                 <w:szCs w:val="18"/>
                 <w:lang w:val="en-US"/>
               </w:rPr>
-              <w:t>Last update: 17/11/2020, preview version 1.7. for the Partitur-Editor</w:t>
+              <w:t xml:space="preserve">Last update: </w:t>
+            </w:r>
+            <w:r>
+              <w:rPr>
+                <w:rFonts w:ascii="Times New Roman" w:hAnsi="Times New Roman" w:cs="Times New Roman"/>
+                <w:i/>
+                <w:sz w:val="18"/>
+                <w:szCs w:val="18"/>
+                <w:lang w:val="en-US"/>
+              </w:rPr>
+              <w:t>16</w:t>
+            </w:r>
+            <w:r>
+              <w:rPr>
+                <w:rFonts w:ascii="Times New Roman" w:hAnsi="Times New Roman" w:cs="Times New Roman"/>
+                <w:i/>
+                <w:sz w:val="18"/>
+                <w:szCs w:val="18"/>
+                <w:lang w:val="en-US"/>
+              </w:rPr>
+              <w:t>/</w:t>
+            </w:r>
+            <w:r>
+              <w:rPr>
+                <w:rFonts w:ascii="Times New Roman" w:hAnsi="Times New Roman" w:cs="Times New Roman"/>
+                <w:i/>
+                <w:sz w:val="18"/>
+                <w:szCs w:val="18"/>
+                <w:lang w:val="en-US"/>
+              </w:rPr>
+              <w:t>12</w:t>
+            </w:r>
+            <w:r>
+              <w:rPr>
+                <w:rFonts w:ascii="Times New Roman" w:hAnsi="Times New Roman" w:cs="Times New Roman"/>
+                <w:i/>
+                <w:sz w:val="18"/>
+                <w:szCs w:val="18"/>
+                <w:lang w:val="en-US"/>
+              </w:rPr>
+              <w:t>/202</w:t>
+            </w:r>
+            <w:r>
+              <w:rPr>
+                <w:rFonts w:ascii="Times New Roman" w:hAnsi="Times New Roman" w:cs="Times New Roman"/>
+                <w:i/>
+                <w:sz w:val="18"/>
+                <w:szCs w:val="18"/>
+                <w:lang w:val="en-US"/>
+              </w:rPr>
+              <w:t>1</w:t>
+            </w:r>
+            <w:r>
+              <w:rPr>
+                <w:rFonts w:ascii="Times New Roman" w:hAnsi="Times New Roman" w:cs="Times New Roman"/>
+                <w:i/>
+                <w:sz w:val="18"/>
+                <w:szCs w:val="18"/>
+                <w:lang w:val="en-US"/>
+              </w:rPr>
+              <w:t xml:space="preserve">, preview version 1.7. for the </w:t>
+            </w:r>
+            <w:proofErr w:type="spellStart"/>
+            <w:r>
+              <w:rPr>
+                <w:rFonts w:ascii="Times New Roman" w:hAnsi="Times New Roman" w:cs="Times New Roman"/>
+                <w:i/>
+                <w:sz w:val="18"/>
+                <w:szCs w:val="18"/>
+                <w:lang w:val="en-US"/>
+              </w:rPr>
+              <w:t>Partitur</w:t>
+            </w:r>
+            <w:proofErr w:type="spellEnd"/>
+            <w:r>
+              <w:rPr>
+                <w:rFonts w:ascii="Times New Roman" w:hAnsi="Times New Roman" w:cs="Times New Roman"/>
+                <w:i/>
+                <w:sz w:val="18"/>
+                <w:szCs w:val="18"/>
+                <w:lang w:val="en-US"/>
+              </w:rPr>
+              <w:t>-Editor</w:t>
             </w:r>
           </w:p>
         </w:tc>
       </w:tr>
-      <w:bookmarkEnd w:id="0"/>
     </w:tbl>
     <w:p>
       <w:pPr>
@@ -655,7 +778,13 @@
         <w:rPr>
           <w:rStyle w:val="Menufunction"/>
         </w:rPr>
-        <w:t>CLARIN &gt; WebMaus</w:t>
+        <w:t>Web services</w:t>
+      </w:r>
+      <w:r>
+        <w:rPr>
+          <w:rStyle w:val="Menufunction"/>
+        </w:rPr>
+        <w:t xml:space="preserve"> &gt; WebMaus</w:t>
       </w:r>
       <w:r>
         <w:t xml:space="preserve">). </w:t>
@@ -1155,7 +1284,13 @@
         <w:t>y</w:t>
       </w:r>
       <w:r>
-        <w:t>our computer's hardware (audio and video card)</w:t>
+        <w:t>our computer's hardware (audio and video card</w:t>
+      </w:r>
+      <w:r>
+        <w:t>, processor</w:t>
+      </w:r>
+      <w:r>
+        <w:t>)</w:t>
       </w:r>
     </w:p>
     <w:p>
@@ -1165,6 +1300,9 @@
       <w:r>
         <w:t>your operating system (Windows, MAC OS or Linux)</w:t>
       </w:r>
+      <w:r>
+        <w:t xml:space="preserve"> and its version</w:t>
+      </w:r>
     </w:p>
     <w:p>
       <w:pPr>
@@ -1212,7 +1350,13 @@
         <w:pStyle w:val="Aufzhlungszeichen1"/>
       </w:pPr>
       <w:r>
-        <w:t xml:space="preserve">the file format of your audio or video file (e.g. </w:t>
+        <w:t xml:space="preserve">the file format </w:t>
+      </w:r>
+      <w:r>
+        <w:t xml:space="preserve">(container) </w:t>
+      </w:r>
+      <w:r>
+        <w:t xml:space="preserve">of your audio or video file (e.g. </w:t>
       </w:r>
       <w:r>
         <w:t>“.</w:t>
@@ -1345,6 +1489,7 @@
     </w:p>
     <w:p>
       <w:pPr>
+        <w:keepNext/>
         <w:pBdr>
           <w:top w:val="single" w:sz="4" w:space="1" w:color="auto"/>
           <w:left w:val="single" w:sz="4" w:space="4" w:color="auto"/>
@@ -1369,6 +1514,7 @@
           <w:b/>
           <w:u w:val="single"/>
         </w:rPr>
+        <w:lastRenderedPageBreak/>
         <w:t xml:space="preserve">Recommendation </w:t>
       </w:r>
       <w:r>
@@ -1414,7 +1560,6 @@
           <w:rFonts w:eastAsiaTheme="minorHAnsi"/>
           <w:b/>
         </w:rPr>
-        <w:lastRenderedPageBreak/>
         <w:t xml:space="preserve">EXMARaLDA supports audio and video </w:t>
       </w:r>
       <w:r>
@@ -2268,6 +2413,14 @@
               </w:rPr>
               <w:t>MAC OS</w:t>
             </w:r>
+            <w:r>
+              <w:rPr>
+                <w:rStyle w:val="Funotenzeichen"/>
+                <w:b/>
+                <w:color w:val="FFFFFF" w:themeColor="background1"/>
+              </w:rPr>
+              <w:footnoteReference w:id="1"/>
+            </w:r>
           </w:p>
         </w:tc>
         <w:tc>
@@ -2760,7 +2913,7 @@
               <w:rPr>
                 <w:rStyle w:val="Funotenzeichen"/>
               </w:rPr>
-              <w:footnoteReference w:id="1"/>
+              <w:footnoteReference w:id="2"/>
             </w:r>
           </w:p>
         </w:tc>
@@ -2873,7 +3026,7 @@
               <w:rPr>
                 <w:rStyle w:val="Funotenzeichen"/>
               </w:rPr>
-              <w:footnoteReference w:id="2"/>
+              <w:footnoteReference w:id="3"/>
             </w:r>
           </w:p>
         </w:tc>
@@ -3269,7 +3422,7 @@
                 <w:szCs w:val="21"/>
                 <w:shd w:val="clear" w:color="auto" w:fill="F9F9F9"/>
               </w:rPr>
-              <w:footnoteReference w:id="3"/>
+              <w:footnoteReference w:id="4"/>
             </w:r>
             <w:bookmarkEnd w:id="1"/>
           </w:p>
@@ -3491,7 +3644,25 @@
           <w:color w:val="auto"/>
           <w:lang w:val="en-GB"/>
         </w:rPr>
-        <w:t>: EXMARaLDA players for different platforms and formats</w:t>
+        <w:t xml:space="preserve">: </w:t>
+      </w:r>
+      <w:proofErr w:type="spellStart"/>
+      <w:r>
+        <w:rPr>
+          <w:rFonts w:ascii="Times New Roman" w:hAnsi="Times New Roman" w:cs="Times New Roman"/>
+          <w:color w:val="auto"/>
+          <w:lang w:val="en-GB"/>
+        </w:rPr>
+        <w:t>EXMARaLDA</w:t>
+      </w:r>
+      <w:proofErr w:type="spellEnd"/>
+      <w:r>
+        <w:rPr>
+          <w:rFonts w:ascii="Times New Roman" w:hAnsi="Times New Roman" w:cs="Times New Roman"/>
+          <w:color w:val="auto"/>
+          <w:lang w:val="en-GB"/>
+        </w:rPr>
+        <w:t xml:space="preserve"> players for different platforms and formats</w:t>
       </w:r>
     </w:p>
     <w:p>
@@ -4688,7 +4859,25 @@
                 <w:sz w:val="18"/>
                 <w:szCs w:val="18"/>
               </w:rPr>
-              <w:t xml:space="preserve"> (image)</w:t>
+              <w:t xml:space="preserve"> (</w:t>
+            </w:r>
+            <w:proofErr w:type="spellStart"/>
+            <w:r>
+              <w:rPr>
+                <w:color w:val="FFFFFF" w:themeColor="background1"/>
+                <w:sz w:val="18"/>
+                <w:szCs w:val="18"/>
+              </w:rPr>
+              <w:t>image</w:t>
+            </w:r>
+            <w:proofErr w:type="spellEnd"/>
+            <w:r>
+              <w:rPr>
+                <w:color w:val="FFFFFF" w:themeColor="background1"/>
+                <w:sz w:val="18"/>
+                <w:szCs w:val="18"/>
+              </w:rPr>
+              <w:t>)</w:t>
             </w:r>
           </w:p>
         </w:tc>
@@ -4943,7 +5132,14 @@
                 <w:sz w:val="20"/>
                 <w:szCs w:val="20"/>
               </w:rPr>
-              <w:t>1980x1080</w:t>
+              <w:t>192</w:t>
+            </w:r>
+            <w:r>
+              <w:rPr>
+                <w:sz w:val="20"/>
+                <w:szCs w:val="20"/>
+              </w:rPr>
+              <w:t>0x1080</w:t>
             </w:r>
           </w:p>
         </w:tc>
@@ -5122,12 +5318,37 @@
                 <w:szCs w:val="20"/>
               </w:rPr>
             </w:pPr>
+            <w:proofErr w:type="spellStart"/>
             <w:r>
               <w:rPr>
                 <w:sz w:val="20"/>
                 <w:szCs w:val="20"/>
               </w:rPr>
-              <w:t>up to 5000Kbps</w:t>
+              <w:t>up</w:t>
+            </w:r>
+            <w:proofErr w:type="spellEnd"/>
+            <w:r>
+              <w:rPr>
+                <w:sz w:val="20"/>
+                <w:szCs w:val="20"/>
+              </w:rPr>
+              <w:t xml:space="preserve"> </w:t>
+            </w:r>
+            <w:proofErr w:type="spellStart"/>
+            <w:r>
+              <w:rPr>
+                <w:sz w:val="20"/>
+                <w:szCs w:val="20"/>
+              </w:rPr>
+              <w:t>to</w:t>
+            </w:r>
+            <w:proofErr w:type="spellEnd"/>
+            <w:r>
+              <w:rPr>
+                <w:sz w:val="20"/>
+                <w:szCs w:val="20"/>
+              </w:rPr>
+              <w:t xml:space="preserve"> 5000Kbps</w:t>
             </w:r>
           </w:p>
         </w:tc>
@@ -5192,6 +5413,7 @@
                 <w:szCs w:val="20"/>
               </w:rPr>
             </w:pPr>
+            <w:proofErr w:type="spellStart"/>
             <w:r>
               <w:rPr>
                 <w:sz w:val="20"/>
@@ -5199,6 +5421,7 @@
               </w:rPr>
               <w:t>constant</w:t>
             </w:r>
+            <w:proofErr w:type="spellEnd"/>
           </w:p>
         </w:tc>
         <w:tc>
@@ -5214,6 +5437,7 @@
                 <w:szCs w:val="20"/>
               </w:rPr>
             </w:pPr>
+            <w:proofErr w:type="spellStart"/>
             <w:r>
               <w:rPr>
                 <w:sz w:val="20"/>
@@ -5221,6 +5445,7 @@
               </w:rPr>
               <w:t>constant</w:t>
             </w:r>
+            <w:proofErr w:type="spellEnd"/>
           </w:p>
         </w:tc>
       </w:tr>
@@ -5346,7 +5571,43 @@
                 <w:sz w:val="18"/>
                 <w:szCs w:val="18"/>
               </w:rPr>
-              <w:t>Audio track (sound)</w:t>
+              <w:t xml:space="preserve">Audio </w:t>
+            </w:r>
+            <w:proofErr w:type="spellStart"/>
+            <w:r>
+              <w:rPr>
+                <w:color w:val="FFFFFF" w:themeColor="background1"/>
+                <w:sz w:val="18"/>
+                <w:szCs w:val="18"/>
+              </w:rPr>
+              <w:t>track</w:t>
+            </w:r>
+            <w:proofErr w:type="spellEnd"/>
+            <w:r>
+              <w:rPr>
+                <w:color w:val="FFFFFF" w:themeColor="background1"/>
+                <w:sz w:val="18"/>
+                <w:szCs w:val="18"/>
+              </w:rPr>
+              <w:t xml:space="preserve"> (</w:t>
+            </w:r>
+            <w:proofErr w:type="spellStart"/>
+            <w:r>
+              <w:rPr>
+                <w:color w:val="FFFFFF" w:themeColor="background1"/>
+                <w:sz w:val="18"/>
+                <w:szCs w:val="18"/>
+              </w:rPr>
+              <w:t>sound</w:t>
+            </w:r>
+            <w:proofErr w:type="spellEnd"/>
+            <w:r>
+              <w:rPr>
+                <w:color w:val="FFFFFF" w:themeColor="background1"/>
+                <w:sz w:val="18"/>
+                <w:szCs w:val="18"/>
+              </w:rPr>
+              <w:t>)</w:t>
             </w:r>
           </w:p>
         </w:tc>
@@ -5951,7 +6212,13 @@
         <w:t xml:space="preserve">ommercial products all of which, as a rule, </w:t>
       </w:r>
       <w:r>
-        <w:t xml:space="preserve">produce MPEG-1 data that EXMARaLDA can </w:t>
+        <w:t xml:space="preserve">produce MPEG-1 </w:t>
+      </w:r>
+      <w:r>
+        <w:t xml:space="preserve">and MPEG-4 </w:t>
+      </w:r>
+      <w:r>
+        <w:t xml:space="preserve">data that EXMARaLDA can </w:t>
       </w:r>
       <w:r>
         <w:t>handle well</w:t>
@@ -6180,7 +6447,7 @@
           <w:i/>
           <w:sz w:val="22"/>
         </w:rPr>
-        <w:t xml:space="preserve">EG library or tools which are based on that technology. Currently, </w:t>
+        <w:t>EG library</w:t>
       </w:r>
       <w:r>
         <w:rPr>
@@ -6189,9 +6456,58 @@
           <w:i/>
           <w:sz w:val="22"/>
         </w:rPr>
+        <w:t xml:space="preserve"> </w:t>
+      </w:r>
+      <w:r>
+        <w:rPr>
+          <w:rStyle w:val="Standard-BlockCharCharCharChar"/>
+          <w:rFonts w:eastAsiaTheme="minorHAnsi"/>
+          <w:i/>
+          <w:sz w:val="22"/>
+        </w:rPr>
+        <w:t>(</w:t>
+      </w:r>
+      <w:hyperlink r:id="rId24" w:history="1">
+        <w:r>
+          <w:rPr>
+            <w:rStyle w:val="Hyperlink"/>
+            <w:rFonts w:ascii="Times New Roman" w:hAnsi="Times New Roman" w:cs="Times New Roman"/>
+            <w:i/>
+            <w:noProof/>
+            <w:szCs w:val="24"/>
+            <w:lang w:val="en-US" w:eastAsia="hi-IN" w:bidi="hi-IN"/>
+          </w:rPr>
+          <w:t>https://ffmpeg.org/</w:t>
+        </w:r>
+      </w:hyperlink>
+      <w:r>
+        <w:rPr>
+          <w:rStyle w:val="Standard-BlockCharCharCharChar"/>
+          <w:rFonts w:eastAsiaTheme="minorHAnsi"/>
+          <w:i/>
+          <w:sz w:val="22"/>
+        </w:rPr>
+        <w:t xml:space="preserve">) </w:t>
+      </w:r>
+      <w:r>
+        <w:rPr>
+          <w:rStyle w:val="Standard-BlockCharCharCharChar"/>
+          <w:rFonts w:eastAsiaTheme="minorHAnsi"/>
+          <w:i/>
+          <w:sz w:val="22"/>
+        </w:rPr>
+        <w:t xml:space="preserve"> or tools which are based on that technology. Currently, </w:t>
+      </w:r>
+      <w:r>
+        <w:rPr>
+          <w:rStyle w:val="Standard-BlockCharCharCharChar"/>
+          <w:rFonts w:eastAsiaTheme="minorHAnsi"/>
+          <w:i/>
+          <w:sz w:val="22"/>
+        </w:rPr>
         <w:t>X-MediaRecode (</w:t>
       </w:r>
-      <w:hyperlink r:id="rId24" w:history="1">
+      <w:hyperlink r:id="rId25" w:history="1">
         <w:r>
           <w:rPr>
             <w:rStyle w:val="Hyperlink"/>
@@ -6297,16 +6613,6 @@
       <w:r>
         <w:t>The audio or video file is not loaded, the Partitur-Editor displays an error message.</w:t>
       </w:r>
-    </w:p>
-    <w:p>
-      <w:pPr>
-        <w:pStyle w:val="Listenabsatz"/>
-        <w:spacing w:after="0"/>
-        <w:ind w:left="360"/>
-        <w:rPr>
-          <w:lang w:val="en-US"/>
-        </w:rPr>
-      </w:pPr>
     </w:p>
     <w:p>
       <w:pPr>
@@ -6336,7 +6642,7 @@
                     <pic:cNvPicPr/>
                   </pic:nvPicPr>
                   <pic:blipFill>
-                    <a:blip r:embed="rId25"/>
+                    <a:blip r:embed="rId26"/>
                     <a:stretch>
                       <a:fillRect/>
                     </a:stretch>
@@ -6462,41 +6768,41 @@
         <w:pStyle w:val="Aufzhlungszeichen1"/>
       </w:pPr>
       <w:r>
+        <w:t>…</w:t>
+      </w:r>
+      <w:r>
+        <w:t xml:space="preserve">if </w:t>
+      </w:r>
+      <w:r>
+        <w:t>your media file</w:t>
+      </w:r>
+      <w:r>
+        <w:t xml:space="preserve"> is in one of the recommended file formats </w:t>
+      </w:r>
+      <w:r>
+        <w:t>(i.e. WAV, MPEG-1, MPEG-4, see above)</w:t>
+      </w:r>
+      <w:r>
+        <w:t xml:space="preserve"> – if they are not, convert them.</w:t>
+      </w:r>
+    </w:p>
+    <w:p>
+      <w:pPr>
+        <w:pStyle w:val="Aufzhlungszeichen1"/>
+      </w:pPr>
+      <w:r>
         <w:lastRenderedPageBreak/>
         <w:t>…</w:t>
       </w:r>
       <w:r>
-        <w:t xml:space="preserve">if </w:t>
-      </w:r>
-      <w:r>
-        <w:t>your media file</w:t>
-      </w:r>
-      <w:r>
-        <w:t xml:space="preserve"> is in one of the recommended file formats </w:t>
-      </w:r>
-      <w:r>
-        <w:t>(i.e. WAV, MPEG-1, MPEG-4, see above)</w:t>
-      </w:r>
-      <w:r>
-        <w:t xml:space="preserve"> – if they are not, convert them.</w:t>
+        <w:t>if you have selected a player suitable for that file format (see above)</w:t>
+      </w:r>
+      <w:r>
+        <w:t xml:space="preserve"> – if you just need audio playback, it is always worth trying to switch to the BAS Audio Player. </w:t>
       </w:r>
     </w:p>
     <w:p>
       <w:pPr>
-        <w:pStyle w:val="Aufzhlungszeichen1"/>
-      </w:pPr>
-      <w:r>
-        <w:t>…</w:t>
-      </w:r>
-      <w:r>
-        <w:t>if you have selected a player suitable for that file format (see above)</w:t>
-      </w:r>
-      <w:r>
-        <w:t xml:space="preserve"> – if you just need audio playback, it is always worth trying to switch to the BAS Audio Player. </w:t>
-      </w:r>
-    </w:p>
-    <w:p>
-      <w:pPr>
         <w:pStyle w:val="Standard-BlockCharCharChar"/>
       </w:pPr>
       <w:r>
@@ -6529,7 +6835,7 @@
       <w:r>
         <w:t xml:space="preserve">To make this easier for you, we have put together a zip archive with a few test files which you can download from </w:t>
       </w:r>
-      <w:hyperlink r:id="rId26" w:history="1">
+      <w:hyperlink r:id="rId27" w:history="1">
         <w:r>
           <w:rPr>
             <w:rStyle w:val="Hyperlink"/>
@@ -6657,7 +6963,7 @@
         </w:rPr>
         <w:t xml:space="preserve">Download and unpack the zip archive at </w:t>
       </w:r>
-      <w:hyperlink r:id="rId27" w:history="1">
+      <w:hyperlink r:id="rId28" w:history="1">
         <w:r>
           <w:rPr>
             <w:rStyle w:val="Hyperlink"/>
@@ -6755,7 +7061,21 @@
           <w:rStyle w:val="Standard-BlockCharCharCharChar"/>
           <w:rFonts w:eastAsiaTheme="minorHAnsi"/>
         </w:rPr>
-        <w:t>Check if MPEG-1 video playback works, then check if WAV audio playback works by selecting the WAV file in the audio/video panel.</w:t>
+        <w:t xml:space="preserve">Check if MPEG-1 </w:t>
+      </w:r>
+      <w:r>
+        <w:rPr>
+          <w:rStyle w:val="Standard-BlockCharCharCharChar"/>
+          <w:rFonts w:eastAsiaTheme="minorHAnsi"/>
+        </w:rPr>
+        <w:t xml:space="preserve">and/or MPEG-4 </w:t>
+      </w:r>
+      <w:r>
+        <w:rPr>
+          <w:rStyle w:val="Standard-BlockCharCharCharChar"/>
+          <w:rFonts w:eastAsiaTheme="minorHAnsi"/>
+        </w:rPr>
+        <w:t>video playback works, then check if WAV audio playback works by selecting the WAV file in the audio/video panel.</w:t>
       </w:r>
       <w:r>
         <w:rPr>
@@ -6882,7 +7202,7 @@
         </w:rPr>
         <w:t xml:space="preserve">ownload the CCCP installer from </w:t>
       </w:r>
-      <w:hyperlink r:id="rId28" w:history="1">
+      <w:hyperlink r:id="rId29" w:history="1">
         <w:r>
           <w:rPr>
             <w:rStyle w:val="Hyperlink"/>
@@ -7125,46 +7445,203 @@
         <w:rPr>
           <w:lang w:val="en-GB"/>
         </w:rPr>
-        <w:t xml:space="preserve">If none of these troubleshooting measures helps, feel free to contact the EXMARaLDA support at </w:t>
-      </w:r>
-      <w:hyperlink r:id="rId29" w:history="1">
+        <w:t xml:space="preserve">If none of these troubleshooting measures helps, feel free to </w:t>
+      </w:r>
+      <w:r>
+        <w:rPr>
+          <w:lang w:val="en-GB"/>
+        </w:rPr>
+        <w:t xml:space="preserve">contact the EXMARaLDA support at </w:t>
+      </w:r>
+      <w:hyperlink r:id="rId30" w:history="1">
         <w:r>
           <w:rPr>
             <w:rStyle w:val="Hyperlink"/>
             <w:lang w:val="en-GB"/>
           </w:rPr>
-          <w:t>exmaralda-support@uni-hamburg.de</w:t>
+          <w:t>support@exmaralda.org</w:t>
         </w:r>
       </w:hyperlink>
       <w:r>
         <w:rPr>
           <w:lang w:val="en-GB"/>
         </w:rPr>
-        <w:t xml:space="preserve">. Make sure you give us all the necessary information (such as: Which media file are you using? With which player? On which OS? What is going wrong? Does it also go wrong with the EXMARaLDA test files?). </w:t>
+        <w:t xml:space="preserve">. Make sure you give us all the necessary information (such as: </w:t>
       </w:r>
     </w:p>
     <w:p>
       <w:pPr>
         <w:pStyle w:val="Standard-BlockCharCharChar"/>
-      </w:pPr>
+        <w:numPr>
+          <w:ilvl w:val="0"/>
+          <w:numId w:val="46"/>
+        </w:numPr>
+        <w:spacing w:after="120"/>
+        <w:ind w:left="357" w:hanging="357"/>
+        <w:rPr>
+          <w:lang w:val="en-GB"/>
+        </w:rPr>
+      </w:pPr>
+      <w:r>
+        <w:rPr>
+          <w:lang w:val="en-GB"/>
+        </w:rPr>
+        <w:t xml:space="preserve"> </w:t>
+      </w:r>
+      <w:r>
+        <w:rPr>
+          <w:lang w:val="en-GB"/>
+        </w:rPr>
+        <w:t xml:space="preserve">Which media file are you using? </w:t>
+      </w:r>
+      <w:r>
+        <w:rPr>
+          <w:lang w:val="en-GB"/>
+        </w:rPr>
+        <w:t>e.g. an MPEG-4 video</w:t>
+      </w:r>
     </w:p>
     <w:p>
       <w:pPr>
         <w:pStyle w:val="Standard-BlockCharCharChar"/>
-      </w:pPr>
+        <w:numPr>
+          <w:ilvl w:val="0"/>
+          <w:numId w:val="46"/>
+        </w:numPr>
+        <w:spacing w:after="120"/>
+        <w:ind w:left="357" w:hanging="357"/>
+        <w:rPr>
+          <w:lang w:val="en-GB"/>
+        </w:rPr>
+      </w:pPr>
+      <w:r>
+        <w:rPr>
+          <w:lang w:val="en-GB"/>
+        </w:rPr>
+        <w:t xml:space="preserve"> </w:t>
+      </w:r>
+      <w:r>
+        <w:rPr>
+          <w:lang w:val="en-GB"/>
+        </w:rPr>
+        <w:t xml:space="preserve">With which player? </w:t>
+      </w:r>
+      <w:r>
+        <w:rPr>
+          <w:lang w:val="en-GB"/>
+        </w:rPr>
+        <w:t>e.g. the JavaFXPlayer</w:t>
+      </w:r>
     </w:p>
     <w:p>
       <w:pPr>
         <w:pStyle w:val="Standard-BlockCharCharChar"/>
-      </w:pPr>
+        <w:numPr>
+          <w:ilvl w:val="0"/>
+          <w:numId w:val="46"/>
+        </w:numPr>
+        <w:spacing w:after="120"/>
+        <w:ind w:left="357" w:hanging="357"/>
+        <w:rPr>
+          <w:lang w:val="en-GB"/>
+        </w:rPr>
+      </w:pPr>
+      <w:r>
+        <w:rPr>
+          <w:lang w:val="en-GB"/>
+        </w:rPr>
+        <w:t xml:space="preserve"> </w:t>
+      </w:r>
+      <w:r>
+        <w:rPr>
+          <w:lang w:val="en-GB"/>
+        </w:rPr>
+        <w:t xml:space="preserve">On which </w:t>
+      </w:r>
+      <w:r>
+        <w:rPr>
+          <w:lang w:val="en-GB"/>
+        </w:rPr>
+        <w:t>operating system</w:t>
+      </w:r>
+      <w:r>
+        <w:rPr>
+          <w:lang w:val="en-GB"/>
+        </w:rPr>
+        <w:t xml:space="preserve">? </w:t>
+      </w:r>
+      <w:r>
+        <w:rPr>
+          <w:lang w:val="en-GB"/>
+        </w:rPr>
+        <w:t xml:space="preserve"> Windows, MAC OS or Linux?</w:t>
+      </w:r>
+    </w:p>
+    <w:p>
+      <w:pPr>
+        <w:pStyle w:val="Standard-BlockCharCharChar"/>
+        <w:numPr>
+          <w:ilvl w:val="0"/>
+          <w:numId w:val="46"/>
+        </w:numPr>
+        <w:spacing w:after="120"/>
+        <w:ind w:left="357" w:hanging="357"/>
+        <w:rPr>
+          <w:lang w:val="en-GB"/>
+        </w:rPr>
+      </w:pPr>
+      <w:r>
+        <w:rPr>
+          <w:lang w:val="en-GB"/>
+        </w:rPr>
+        <w:t xml:space="preserve"> </w:t>
+      </w:r>
+      <w:r>
+        <w:rPr>
+          <w:lang w:val="en-GB"/>
+        </w:rPr>
+        <w:t xml:space="preserve">What is going wrong? </w:t>
+      </w:r>
+      <w:r>
+        <w:rPr>
+          <w:lang w:val="en-GB"/>
+        </w:rPr>
+        <w:t>e.g. “the last part of the audio isn’t played”</w:t>
+      </w:r>
+    </w:p>
+    <w:p>
+      <w:pPr>
+        <w:pStyle w:val="Standard-BlockCharCharChar"/>
+        <w:numPr>
+          <w:ilvl w:val="0"/>
+          <w:numId w:val="46"/>
+        </w:numPr>
+        <w:spacing w:after="120"/>
+        <w:ind w:left="357" w:hanging="357"/>
+        <w:rPr>
+          <w:lang w:val="en-GB"/>
+        </w:rPr>
+      </w:pPr>
+      <w:r>
+        <w:rPr>
+          <w:lang w:val="en-GB"/>
+        </w:rPr>
+        <w:t xml:space="preserve"> </w:t>
+      </w:r>
+      <w:r>
+        <w:rPr>
+          <w:lang w:val="en-GB"/>
+        </w:rPr>
+        <w:t xml:space="preserve">Does it also go wrong with the EXMARaLDA test files? </w:t>
+      </w:r>
     </w:p>
     <w:sectPr>
-      <w:headerReference w:type="even" r:id="rId30"/>
-      <w:headerReference w:type="default" r:id="rId31"/>
-      <w:footerReference w:type="even" r:id="rId32"/>
-      <w:footerReference w:type="default" r:id="rId33"/>
-      <w:headerReference w:type="first" r:id="rId34"/>
-      <w:footerReference w:type="first" r:id="rId35"/>
+      <w:headerReference w:type="even" r:id="rId31"/>
+      <w:headerReference w:type="default" r:id="rId32"/>
+      <w:footerReference w:type="even" r:id="rId33"/>
+      <w:footerReference w:type="default" r:id="rId34"/>
+      <w:headerReference w:type="first" r:id="rId35"/>
+      <w:footerReference w:type="first" r:id="rId36"/>
       <w:pgSz w:w="11906" w:h="16838"/>
       <w:pgMar w:top="1417" w:right="1417" w:bottom="709" w:left="1417" w:header="708" w:footer="708" w:gutter="0"/>
       <w:cols w:space="708"/>
@@ -7292,7 +7769,7 @@
       <w:pPr>
         <w:pStyle w:val="Funotentext"/>
         <w:rPr>
-          <w:lang w:val="en-US"/>
+          <w:lang w:val="en-GB"/>
         </w:rPr>
       </w:pPr>
       <w:r>
@@ -7303,17 +7780,95 @@
       </w:r>
       <w:r>
         <w:rPr>
-          <w:lang w:val="en-US"/>
+          <w:lang w:val="en-GB"/>
         </w:rPr>
         <w:t xml:space="preserve"> </w:t>
       </w:r>
+      <w:proofErr w:type="gramStart"/>
       <w:r>
         <w:rPr>
           <w:rFonts w:ascii="Times New Roman" w:hAnsi="Times New Roman" w:cs="Times New Roman"/>
           <w:sz w:val="18"/>
           <w:lang w:val="en-GB"/>
         </w:rPr>
-        <w:t xml:space="preserve">JDS will be able to playback MPEG-4 files if a suitable codec is installed on the system. One such codec is Ffdshow/mpeg-4: </w:t>
+        <w:t>Tested on Intel MACs.</w:t>
+      </w:r>
+      <w:proofErr w:type="gramEnd"/>
+      <w:r>
+        <w:rPr>
+          <w:rFonts w:ascii="Times New Roman" w:hAnsi="Times New Roman" w:cs="Times New Roman"/>
+          <w:sz w:val="18"/>
+          <w:lang w:val="en-GB"/>
+        </w:rPr>
+        <w:t xml:space="preserve"> We have seen working configurations with the M1 chip but </w:t>
+      </w:r>
+      <w:proofErr w:type="gramStart"/>
+      <w:r>
+        <w:rPr>
+          <w:rFonts w:ascii="Times New Roman" w:hAnsi="Times New Roman" w:cs="Times New Roman"/>
+          <w:sz w:val="18"/>
+          <w:lang w:val="en-GB"/>
+        </w:rPr>
+        <w:t>are</w:t>
+      </w:r>
+      <w:proofErr w:type="gramEnd"/>
+      <w:r>
+        <w:rPr>
+          <w:rFonts w:ascii="Times New Roman" w:hAnsi="Times New Roman" w:cs="Times New Roman"/>
+          <w:sz w:val="18"/>
+          <w:lang w:val="en-GB"/>
+        </w:rPr>
+        <w:t xml:space="preserve"> currently (December 2021) still testing on that architecture. </w:t>
+      </w:r>
+      <w:bookmarkStart w:id="0" w:name="_GoBack"/>
+      <w:bookmarkEnd w:id="0"/>
+    </w:p>
+  </w:footnote>
+  <w:footnote w:id="2">
+    <w:p>
+      <w:pPr>
+        <w:pStyle w:val="Funotentext"/>
+        <w:rPr>
+          <w:lang w:val="en-US"/>
+        </w:rPr>
+      </w:pPr>
+      <w:r>
+        <w:rPr>
+          <w:rStyle w:val="Funotenzeichen"/>
+        </w:rPr>
+        <w:footnoteRef/>
+      </w:r>
+      <w:r>
+        <w:rPr>
+          <w:lang w:val="en-US"/>
+        </w:rPr>
+        <w:t xml:space="preserve"> </w:t>
+      </w:r>
+      <w:r>
+        <w:rPr>
+          <w:rFonts w:ascii="Times New Roman" w:hAnsi="Times New Roman" w:cs="Times New Roman"/>
+          <w:sz w:val="18"/>
+          <w:lang w:val="en-GB"/>
+        </w:rPr>
+        <w:t xml:space="preserve">JDS will be able to playback MPEG-4 files if a suitable codec is installed on the system. One such codec is </w:t>
+      </w:r>
+      <w:proofErr w:type="spellStart"/>
+      <w:r>
+        <w:rPr>
+          <w:rFonts w:ascii="Times New Roman" w:hAnsi="Times New Roman" w:cs="Times New Roman"/>
+          <w:sz w:val="18"/>
+          <w:lang w:val="en-GB"/>
+        </w:rPr>
+        <w:t>Ffdshow</w:t>
+      </w:r>
+      <w:proofErr w:type="spellEnd"/>
+      <w:r>
+        <w:rPr>
+          <w:rFonts w:ascii="Times New Roman" w:hAnsi="Times New Roman" w:cs="Times New Roman"/>
+          <w:sz w:val="18"/>
+          <w:lang w:val="en-GB"/>
+        </w:rPr>
+        <w:t xml:space="preserve">/mpeg-4: </w:t>
       </w:r>
       <w:hyperlink r:id="rId1" w:history="1">
         <w:r>
@@ -7336,7 +7891,7 @@
       </w:r>
     </w:p>
   </w:footnote>
-  <w:footnote w:id="2">
+  <w:footnote w:id="3">
     <w:p>
       <w:pPr>
         <w:pStyle w:val="Funotentext"/>
@@ -7406,7 +7961,7 @@
       </w:r>
     </w:p>
   </w:footnote>
-  <w:footnote w:id="3">
+  <w:footnote w:id="4">
     <w:p>
       <w:pPr>
         <w:pStyle w:val="Funotentext"/>
@@ -7432,8 +7987,18 @@
           <w:sz w:val="18"/>
           <w:lang w:val="en-GB"/>
         </w:rPr>
-        <w:t>Support for MPEG-4 via the MMF player may improve in future versions of EXMARaLDA</w:t>
-      </w:r>
+        <w:t xml:space="preserve">Support for MPEG-4 via the MMF player may improve in future versions of </w:t>
+      </w:r>
+      <w:proofErr w:type="spellStart"/>
+      <w:r>
+        <w:rPr>
+          <w:rFonts w:ascii="Times New Roman" w:hAnsi="Times New Roman" w:cs="Times New Roman"/>
+          <w:sz w:val="18"/>
+          <w:lang w:val="en-GB"/>
+        </w:rPr>
+        <w:t>EXMARaLDA</w:t>
+      </w:r>
+      <w:proofErr w:type="spellEnd"/>
     </w:p>
   </w:footnote>
 </w:footnotes>
@@ -8059,6 +8624,119 @@
     </w:lvl>
   </w:abstractNum>
   <w:abstractNum w:abstractNumId="14">
+    <w:nsid w:val="2F662526"/>
+    <w:multiLevelType w:val="hybridMultilevel"/>
+    <w:tmpl w:val="7072314C"/>
+    <w:lvl w:ilvl="0" w:tplc="04070001">
+      <w:start w:val="352"/>
+      <w:numFmt w:val="bullet"/>
+      <w:lvlText w:val=""/>
+      <w:lvlJc w:val="left"/>
+      <w:pPr>
+        <w:ind w:left="360" w:hanging="360"/>
+      </w:pPr>
+      <w:rPr>
+        <w:rFonts w:ascii="Symbol" w:eastAsia="Times New Roman" w:hAnsi="Symbol" w:cs="Times New Roman" w:hint="default"/>
+      </w:rPr>
+    </w:lvl>
+    <w:lvl w:ilvl="1" w:tplc="04070003" w:tentative="1">
+      <w:start w:val="1"/>
+      <w:numFmt w:val="bullet"/>
+      <w:lvlText w:val="o"/>
+      <w:lvlJc w:val="left"/>
+      <w:pPr>
+        <w:ind w:left="1080" w:hanging="360"/>
+      </w:pPr>
+      <w:rPr>
+        <w:rFonts w:ascii="Courier New" w:hAnsi="Courier New" w:cs="Courier New" w:hint="default"/>
+      </w:rPr>
+    </w:lvl>
+    <w:lvl w:ilvl="2" w:tplc="04070005" w:tentative="1">
+      <w:start w:val="1"/>
+      <w:numFmt w:val="bullet"/>
+      <w:lvlText w:val=""/>
+      <w:lvlJc w:val="left"/>
+      <w:pPr>
+        <w:ind w:left="1800" w:hanging="360"/>
+      </w:pPr>
+      <w:rPr>
+        <w:rFonts w:ascii="Wingdings" w:hAnsi="Wingdings" w:hint="default"/>
+      </w:rPr>
+    </w:lvl>
+    <w:lvl w:ilvl="3" w:tplc="04070001" w:tentative="1">
+      <w:start w:val="1"/>
+      <w:numFmt w:val="bullet"/>
+      <w:lvlText w:val=""/>
+      <w:lvlJc w:val="left"/>
+      <w:pPr>
+        <w:ind w:left="2520" w:hanging="360"/>
+      </w:pPr>
+      <w:rPr>
+        <w:rFonts w:ascii="Symbol" w:hAnsi="Symbol" w:hint="default"/>
+      </w:rPr>
+    </w:lvl>
+    <w:lvl w:ilvl="4" w:tplc="04070003" w:tentative="1">
+      <w:start w:val="1"/>
+      <w:numFmt w:val="bullet"/>
+      <w:lvlText w:val="o"/>
+      <w:lvlJc w:val="left"/>
+      <w:pPr>
+        <w:ind w:left="3240" w:hanging="360"/>
+      </w:pPr>
+      <w:rPr>
+        <w:rFonts w:ascii="Courier New" w:hAnsi="Courier New" w:cs="Courier New" w:hint="default"/>
+      </w:rPr>
+    </w:lvl>
+    <w:lvl w:ilvl="5" w:tplc="04070005" w:tentative="1">
+      <w:start w:val="1"/>
+      <w:numFmt w:val="bullet"/>
+      <w:lvlText w:val=""/>
+      <w:lvlJc w:val="left"/>
+      <w:pPr>
+        <w:ind w:left="3960" w:hanging="360"/>
+      </w:pPr>
+      <w:rPr>
+        <w:rFonts w:ascii="Wingdings" w:hAnsi="Wingdings" w:hint="default"/>
+      </w:rPr>
+    </w:lvl>
+    <w:lvl w:ilvl="6" w:tplc="04070001" w:tentative="1">
+      <w:start w:val="1"/>
+      <w:numFmt w:val="bullet"/>
+      <w:lvlText w:val=""/>
+      <w:lvlJc w:val="left"/>
+      <w:pPr>
+        <w:ind w:left="4680" w:hanging="360"/>
+      </w:pPr>
+      <w:rPr>
+        <w:rFonts w:ascii="Symbol" w:hAnsi="Symbol" w:hint="default"/>
+      </w:rPr>
+    </w:lvl>
+    <w:lvl w:ilvl="7" w:tplc="04070003" w:tentative="1">
+      <w:start w:val="1"/>
+      <w:numFmt w:val="bullet"/>
+      <w:lvlText w:val="o"/>
+      <w:lvlJc w:val="left"/>
+      <w:pPr>
+        <w:ind w:left="5400" w:hanging="360"/>
+      </w:pPr>
+      <w:rPr>
+        <w:rFonts w:ascii="Courier New" w:hAnsi="Courier New" w:cs="Courier New" w:hint="default"/>
+      </w:rPr>
+    </w:lvl>
+    <w:lvl w:ilvl="8" w:tplc="04070005" w:tentative="1">
+      <w:start w:val="1"/>
+      <w:numFmt w:val="bullet"/>
+      <w:lvlText w:val=""/>
+      <w:lvlJc w:val="left"/>
+      <w:pPr>
+        <w:ind w:left="6120" w:hanging="360"/>
+      </w:pPr>
+      <w:rPr>
+        <w:rFonts w:ascii="Wingdings" w:hAnsi="Wingdings" w:hint="default"/>
+      </w:rPr>
+    </w:lvl>
+  </w:abstractNum>
+  <w:abstractNum w:abstractNumId="15">
     <w:nsid w:val="400D71E6"/>
     <w:multiLevelType w:val="hybridMultilevel"/>
     <w:tmpl w:val="2C368C5C"/>
@@ -8147,7 +8825,7 @@
       </w:pPr>
     </w:lvl>
   </w:abstractNum>
-  <w:abstractNum w:abstractNumId="15">
+  <w:abstractNum w:abstractNumId="16">
     <w:nsid w:val="471954B2"/>
     <w:multiLevelType w:val="hybridMultilevel"/>
     <w:tmpl w:val="29540728"/>
@@ -8260,7 +8938,7 @@
       </w:rPr>
     </w:lvl>
   </w:abstractNum>
-  <w:abstractNum w:abstractNumId="16">
+  <w:abstractNum w:abstractNumId="17">
     <w:nsid w:val="4B872CB7"/>
     <w:multiLevelType w:val="hybridMultilevel"/>
     <w:tmpl w:val="45E6004C"/>
@@ -8373,7 +9051,7 @@
       </w:rPr>
     </w:lvl>
   </w:abstractNum>
-  <w:abstractNum w:abstractNumId="17">
+  <w:abstractNum w:abstractNumId="18">
     <w:nsid w:val="674338E8"/>
     <w:multiLevelType w:val="hybridMultilevel"/>
     <w:tmpl w:val="3E64D630"/>
@@ -8462,7 +9140,7 @@
       </w:pPr>
     </w:lvl>
   </w:abstractNum>
-  <w:abstractNum w:abstractNumId="18">
+  <w:abstractNum w:abstractNumId="19">
     <w:nsid w:val="678E1175"/>
     <w:multiLevelType w:val="hybridMultilevel"/>
     <w:tmpl w:val="31DAC18E"/>
@@ -8575,7 +9253,120 @@
       </w:rPr>
     </w:lvl>
   </w:abstractNum>
-  <w:abstractNum w:abstractNumId="19">
+  <w:abstractNum w:abstractNumId="20">
+    <w:nsid w:val="734C7E8C"/>
+    <w:multiLevelType w:val="hybridMultilevel"/>
+    <w:tmpl w:val="466AABDC"/>
+    <w:lvl w:ilvl="0" w:tplc="04070005">
+      <w:start w:val="1"/>
+      <w:numFmt w:val="bullet"/>
+      <w:lvlText w:val=""/>
+      <w:lvlJc w:val="left"/>
+      <w:pPr>
+        <w:ind w:left="360" w:hanging="360"/>
+      </w:pPr>
+      <w:rPr>
+        <w:rFonts w:ascii="Wingdings" w:hAnsi="Wingdings" w:hint="default"/>
+      </w:rPr>
+    </w:lvl>
+    <w:lvl w:ilvl="1" w:tplc="04070003" w:tentative="1">
+      <w:start w:val="1"/>
+      <w:numFmt w:val="bullet"/>
+      <w:lvlText w:val="o"/>
+      <w:lvlJc w:val="left"/>
+      <w:pPr>
+        <w:ind w:left="1080" w:hanging="360"/>
+      </w:pPr>
+      <w:rPr>
+        <w:rFonts w:ascii="Courier New" w:hAnsi="Courier New" w:cs="Courier New" w:hint="default"/>
+      </w:rPr>
+    </w:lvl>
+    <w:lvl w:ilvl="2" w:tplc="04070005" w:tentative="1">
+      <w:start w:val="1"/>
+      <w:numFmt w:val="bullet"/>
+      <w:lvlText w:val=""/>
+      <w:lvlJc w:val="left"/>
+      <w:pPr>
+        <w:ind w:left="1800" w:hanging="360"/>
+      </w:pPr>
+      <w:rPr>
+        <w:rFonts w:ascii="Wingdings" w:hAnsi="Wingdings" w:hint="default"/>
+      </w:rPr>
+    </w:lvl>
+    <w:lvl w:ilvl="3" w:tplc="04070001" w:tentative="1">
+      <w:start w:val="1"/>
+      <w:numFmt w:val="bullet"/>
+      <w:lvlText w:val=""/>
+      <w:lvlJc w:val="left"/>
+      <w:pPr>
+        <w:ind w:left="2520" w:hanging="360"/>
+      </w:pPr>
+      <w:rPr>
+        <w:rFonts w:ascii="Symbol" w:hAnsi="Symbol" w:hint="default"/>
+      </w:rPr>
+    </w:lvl>
+    <w:lvl w:ilvl="4" w:tplc="04070003" w:tentative="1">
+      <w:start w:val="1"/>
+      <w:numFmt w:val="bullet"/>
+      <w:lvlText w:val="o"/>
+      <w:lvlJc w:val="left"/>
+      <w:pPr>
+        <w:ind w:left="3240" w:hanging="360"/>
+      </w:pPr>
+      <w:rPr>
+        <w:rFonts w:ascii="Courier New" w:hAnsi="Courier New" w:cs="Courier New" w:hint="default"/>
+      </w:rPr>
+    </w:lvl>
+    <w:lvl w:ilvl="5" w:tplc="04070005" w:tentative="1">
+      <w:start w:val="1"/>
+      <w:numFmt w:val="bullet"/>
+      <w:lvlText w:val=""/>
+      <w:lvlJc w:val="left"/>
+      <w:pPr>
+        <w:ind w:left="3960" w:hanging="360"/>
+      </w:pPr>
+      <w:rPr>
+        <w:rFonts w:ascii="Wingdings" w:hAnsi="Wingdings" w:hint="default"/>
+      </w:rPr>
+    </w:lvl>
+    <w:lvl w:ilvl="6" w:tplc="04070001" w:tentative="1">
+      <w:start w:val="1"/>
+      <w:numFmt w:val="bullet"/>
+      <w:lvlText w:val=""/>
+      <w:lvlJc w:val="left"/>
+      <w:pPr>
+        <w:ind w:left="4680" w:hanging="360"/>
+      </w:pPr>
+      <w:rPr>
+        <w:rFonts w:ascii="Symbol" w:hAnsi="Symbol" w:hint="default"/>
+      </w:rPr>
+    </w:lvl>
+    <w:lvl w:ilvl="7" w:tplc="04070003" w:tentative="1">
+      <w:start w:val="1"/>
+      <w:numFmt w:val="bullet"/>
+      <w:lvlText w:val="o"/>
+      <w:lvlJc w:val="left"/>
+      <w:pPr>
+        <w:ind w:left="5400" w:hanging="360"/>
+      </w:pPr>
+      <w:rPr>
+        <w:rFonts w:ascii="Courier New" w:hAnsi="Courier New" w:cs="Courier New" w:hint="default"/>
+      </w:rPr>
+    </w:lvl>
+    <w:lvl w:ilvl="8" w:tplc="04070005" w:tentative="1">
+      <w:start w:val="1"/>
+      <w:numFmt w:val="bullet"/>
+      <w:lvlText w:val=""/>
+      <w:lvlJc w:val="left"/>
+      <w:pPr>
+        <w:ind w:left="6120" w:hanging="360"/>
+      </w:pPr>
+      <w:rPr>
+        <w:rFonts w:ascii="Wingdings" w:hAnsi="Wingdings" w:hint="default"/>
+      </w:rPr>
+    </w:lvl>
+  </w:abstractNum>
+  <w:abstractNum w:abstractNumId="21">
     <w:nsid w:val="76E74FBA"/>
     <w:multiLevelType w:val="multilevel"/>
     <w:tmpl w:val="0407001F"/>
@@ -8665,7 +9456,7 @@
       </w:pPr>
     </w:lvl>
   </w:abstractNum>
-  <w:abstractNum w:abstractNumId="20">
+  <w:abstractNum w:abstractNumId="22">
     <w:nsid w:val="7B09600B"/>
     <w:multiLevelType w:val="hybridMultilevel"/>
     <w:tmpl w:val="384C2F10"/>
@@ -8754,7 +9545,7 @@
       </w:pPr>
     </w:lvl>
   </w:abstractNum>
-  <w:abstractNum w:abstractNumId="21">
+  <w:abstractNum w:abstractNumId="23">
     <w:nsid w:val="7BBB7867"/>
     <w:multiLevelType w:val="hybridMultilevel"/>
     <w:tmpl w:val="C486F172"/>
@@ -8871,88 +9662,88 @@
     <w:abstractNumId w:val="10"/>
   </w:num>
   <w:num w:numId="2">
+    <w:abstractNumId w:val="18"/>
+  </w:num>
+  <w:num w:numId="3">
+    <w:abstractNumId w:val="23"/>
+  </w:num>
+  <w:num w:numId="4">
+    <w:abstractNumId w:val="21"/>
+  </w:num>
+  <w:num w:numId="5">
     <w:abstractNumId w:val="17"/>
   </w:num>
-  <w:num w:numId="3">
+  <w:num w:numId="6">
+    <w:abstractNumId w:val="15"/>
+  </w:num>
+  <w:num w:numId="7">
+    <w:abstractNumId w:val="16"/>
+  </w:num>
+  <w:num w:numId="8">
+    <w:abstractNumId w:val="19"/>
+  </w:num>
+  <w:num w:numId="9">
+    <w:abstractNumId w:val="19"/>
+  </w:num>
+  <w:num w:numId="10">
+    <w:abstractNumId w:val="19"/>
+  </w:num>
+  <w:num w:numId="11">
+    <w:abstractNumId w:val="19"/>
+  </w:num>
+  <w:num w:numId="12">
+    <w:abstractNumId w:val="19"/>
+  </w:num>
+  <w:num w:numId="13">
+    <w:abstractNumId w:val="19"/>
+  </w:num>
+  <w:num w:numId="14">
+    <w:abstractNumId w:val="19"/>
+  </w:num>
+  <w:num w:numId="15">
+    <w:abstractNumId w:val="19"/>
+  </w:num>
+  <w:num w:numId="16">
+    <w:abstractNumId w:val="19"/>
+  </w:num>
+  <w:num w:numId="17">
+    <w:abstractNumId w:val="19"/>
+  </w:num>
+  <w:num w:numId="18">
+    <w:abstractNumId w:val="19"/>
+  </w:num>
+  <w:num w:numId="19">
+    <w:abstractNumId w:val="19"/>
+  </w:num>
+  <w:num w:numId="20">
+    <w:abstractNumId w:val="19"/>
+  </w:num>
+  <w:num w:numId="21">
+    <w:abstractNumId w:val="19"/>
+  </w:num>
+  <w:num w:numId="22">
+    <w:abstractNumId w:val="19"/>
+  </w:num>
+  <w:num w:numId="23">
+    <w:abstractNumId w:val="19"/>
+  </w:num>
+  <w:num w:numId="24">
+    <w:abstractNumId w:val="19"/>
+  </w:num>
+  <w:num w:numId="25">
+    <w:abstractNumId w:val="19"/>
+  </w:num>
+  <w:num w:numId="26">
+    <w:abstractNumId w:val="19"/>
+  </w:num>
+  <w:num w:numId="27">
+    <w:abstractNumId w:val="19"/>
+  </w:num>
+  <w:num w:numId="28">
     <w:abstractNumId w:val="21"/>
   </w:num>
-  <w:num w:numId="4">
-    <w:abstractNumId w:val="19"/>
-  </w:num>
-  <w:num w:numId="5">
-    <w:abstractNumId w:val="16"/>
-  </w:num>
-  <w:num w:numId="6">
-    <w:abstractNumId w:val="14"/>
-  </w:num>
-  <w:num w:numId="7">
-    <w:abstractNumId w:val="15"/>
-  </w:num>
-  <w:num w:numId="8">
-    <w:abstractNumId w:val="18"/>
-  </w:num>
-  <w:num w:numId="9">
-    <w:abstractNumId w:val="18"/>
-  </w:num>
-  <w:num w:numId="10">
-    <w:abstractNumId w:val="18"/>
-  </w:num>
-  <w:num w:numId="11">
-    <w:abstractNumId w:val="18"/>
-  </w:num>
-  <w:num w:numId="12">
-    <w:abstractNumId w:val="18"/>
-  </w:num>
-  <w:num w:numId="13">
-    <w:abstractNumId w:val="18"/>
-  </w:num>
-  <w:num w:numId="14">
-    <w:abstractNumId w:val="18"/>
-  </w:num>
-  <w:num w:numId="15">
-    <w:abstractNumId w:val="18"/>
-  </w:num>
-  <w:num w:numId="16">
-    <w:abstractNumId w:val="18"/>
-  </w:num>
-  <w:num w:numId="17">
-    <w:abstractNumId w:val="18"/>
-  </w:num>
-  <w:num w:numId="18">
-    <w:abstractNumId w:val="18"/>
-  </w:num>
-  <w:num w:numId="19">
-    <w:abstractNumId w:val="18"/>
-  </w:num>
-  <w:num w:numId="20">
-    <w:abstractNumId w:val="18"/>
-  </w:num>
-  <w:num w:numId="21">
-    <w:abstractNumId w:val="18"/>
-  </w:num>
-  <w:num w:numId="22">
-    <w:abstractNumId w:val="18"/>
-  </w:num>
-  <w:num w:numId="23">
-    <w:abstractNumId w:val="18"/>
-  </w:num>
-  <w:num w:numId="24">
-    <w:abstractNumId w:val="18"/>
-  </w:num>
-  <w:num w:numId="25">
-    <w:abstractNumId w:val="18"/>
-  </w:num>
-  <w:num w:numId="26">
-    <w:abstractNumId w:val="18"/>
-  </w:num>
-  <w:num w:numId="27">
-    <w:abstractNumId w:val="18"/>
-  </w:num>
-  <w:num w:numId="28">
-    <w:abstractNumId w:val="19"/>
-  </w:num>
   <w:num w:numId="29">
-    <w:abstractNumId w:val="19"/>
+    <w:abstractNumId w:val="21"/>
   </w:num>
   <w:num w:numId="30">
     <w:abstractNumId w:val="12"/>
@@ -8988,16 +9779,22 @@
     <w:abstractNumId w:val="0"/>
   </w:num>
   <w:num w:numId="41">
-    <w:abstractNumId w:val="18"/>
+    <w:abstractNumId w:val="19"/>
   </w:num>
   <w:num w:numId="42">
     <w:abstractNumId w:val="11"/>
   </w:num>
   <w:num w:numId="43">
-    <w:abstractNumId w:val="20"/>
+    <w:abstractNumId w:val="22"/>
   </w:num>
   <w:num w:numId="44">
     <w:abstractNumId w:val="13"/>
+  </w:num>
+  <w:num w:numId="45">
+    <w:abstractNumId w:val="14"/>
+  </w:num>
+  <w:num w:numId="46">
+    <w:abstractNumId w:val="20"/>
   </w:num>
 </w:numbering>
 </file>
@@ -10536,7 +11333,7 @@
 </file>
 
 <file path=customXml/itemProps1.xml><?xml version="1.0" encoding="utf-8"?>
-<ds:datastoreItem xmlns:ds="http://schemas.openxmlformats.org/officeDocument/2006/customXml" ds:itemID="{0E9B7325-3270-450B-8A0D-F230797BDD4A}">
+<ds:datastoreItem xmlns:ds="http://schemas.openxmlformats.org/officeDocument/2006/customXml" ds:itemID="{DE621DC2-D56D-45E2-862F-579453CB00F1}">
   <ds:schemaRefs>
     <ds:schemaRef ds:uri="http://schemas.openxmlformats.org/officeDocument/2006/bibliography"/>
   </ds:schemaRefs>

</xml_diff>